<commit_message>
minor fixes, changing dashboard to completed orders
</commit_message>
<xml_diff>
--- a/oms/Docs/Video Demo.docx
+++ b/oms/Docs/Video Demo.docx
@@ -6,21 +6,88 @@
       <w:pPr>
         <w:pStyle w:val="Heading"/>
         <w:spacing w:lineRule="auto" w:line="240" w:before="240" w:after="120"/>
-        <w:rPr>
-          <w:rFonts w:ascii="Calibri" w:hAnsi="Calibri"/>
-        </w:rPr>
-      </w:pPr>
-      <w:r>
-        <w:rPr>
-          <w:rFonts w:ascii="Calibri" w:hAnsi="Calibri"/>
-        </w:rPr>
-        <w:t xml:space="preserve">Login </w:t>
-      </w:r>
-      <w:r>
-        <w:rPr>
-          <w:rFonts w:ascii="Calibri" w:hAnsi="Calibri"/>
-        </w:rPr>
-        <w:t>Screen</w:t>
+        <w:rPr/>
+      </w:pPr>
+      <w:r>
+        <w:rPr>
+          <w:rFonts w:ascii="Calibri" w:hAnsi="Calibri"/>
+        </w:rPr>
+        <w:t>Technical Overview</w:t>
+      </w:r>
+    </w:p>
+    <w:p>
+      <w:pPr>
+        <w:pStyle w:val="TextBody"/>
+        <w:numPr>
+          <w:ilvl w:val="0"/>
+          <w:numId w:val="7"/>
+        </w:numPr>
+        <w:spacing w:lineRule="auto" w:line="240" w:before="240" w:after="120"/>
+        <w:rPr>
+          <w:highlight w:val="yellow"/>
+        </w:rPr>
+      </w:pPr>
+      <w:r>
+        <w:rPr>
+          <w:rFonts w:ascii="Calibri" w:hAnsi="Calibri"/>
+          <w:highlight w:val="yellow"/>
+        </w:rPr>
+        <w:t>Backend (Java, Cassandra, REST APIs) Alice</w:t>
+      </w:r>
+    </w:p>
+    <w:p>
+      <w:pPr>
+        <w:pStyle w:val="TextBody"/>
+        <w:numPr>
+          <w:ilvl w:val="0"/>
+          <w:numId w:val="7"/>
+        </w:numPr>
+        <w:spacing w:lineRule="auto" w:line="240" w:before="240" w:after="120"/>
+        <w:rPr>
+          <w:highlight w:val="yellow"/>
+        </w:rPr>
+      </w:pPr>
+      <w:r>
+        <w:rPr>
+          <w:rFonts w:ascii="Calibri" w:hAnsi="Calibri"/>
+          <w:highlight w:val="yellow"/>
+        </w:rPr>
+        <w:t>Docker</w:t>
+      </w:r>
+    </w:p>
+    <w:p>
+      <w:pPr>
+        <w:pStyle w:val="TextBody"/>
+        <w:numPr>
+          <w:ilvl w:val="0"/>
+          <w:numId w:val="7"/>
+        </w:numPr>
+        <w:spacing w:lineRule="auto" w:line="240" w:before="240" w:after="120"/>
+        <w:rPr>
+          <w:highlight w:val="yellow"/>
+        </w:rPr>
+      </w:pPr>
+      <w:r>
+        <w:rPr>
+          <w:rFonts w:ascii="Calibri" w:hAnsi="Calibri"/>
+          <w:highlight w:val="yellow"/>
+        </w:rPr>
+        <w:t xml:space="preserve">Frontend (Angular) </w:t>
+      </w:r>
+    </w:p>
+    <w:p>
+      <w:pPr>
+        <w:pStyle w:val="Heading"/>
+        <w:spacing w:lineRule="auto" w:line="240" w:before="240" w:after="120"/>
+        <w:rPr>
+          <w:rFonts w:ascii="Calibri" w:hAnsi="Calibri"/>
+        </w:rPr>
+      </w:pPr>
+      <w:r>
+        <w:rPr>
+          <w:rFonts w:ascii="Calibri" w:hAnsi="Calibri"/>
+        </w:rPr>
+        <w:t>Login Screen</w:t>
       </w:r>
     </w:p>
     <w:p>
@@ -32,20 +99,22 @@
         </w:numPr>
         <w:spacing w:lineRule="auto" w:line="240" w:before="0" w:after="83"/>
         <w:rPr>
-          <w:rFonts w:ascii="Calibri" w:hAnsi="Calibri"/>
-        </w:rPr>
-      </w:pPr>
-      <w:r>
-        <w:rPr>
-          <w:rFonts w:ascii="Calibri" w:hAnsi="Calibri"/>
-        </w:rPr>
-        <w:t>Show form validatio</w:t>
-      </w:r>
-      <w:r>
-        <w:rPr>
-          <w:rFonts w:ascii="Calibri" w:hAnsi="Calibri"/>
-        </w:rPr>
-        <w:t>n</w:t>
+          <w:highlight w:val="yellow"/>
+        </w:rPr>
+      </w:pPr>
+      <w:r>
+        <w:rPr>
+          <w:rFonts w:ascii="Calibri" w:hAnsi="Calibri"/>
+          <w:highlight w:val="yellow"/>
+        </w:rPr>
+        <w:t xml:space="preserve">Show form validation </w:t>
+      </w:r>
+      <w:r>
+        <w:rPr>
+          <w:rFonts w:ascii="Calibri" w:hAnsi="Calibri"/>
+          <w:highlight w:val="yellow"/>
+        </w:rPr>
+        <w:t>Brian</w:t>
       </w:r>
     </w:p>
     <w:p>
@@ -63,20 +132,9 @@
       <w:r>
         <w:rPr>
           <w:rFonts w:ascii="Calibri" w:hAnsi="Calibri"/>
-        </w:rPr>
-        <w:t xml:space="preserve">Login as </w:t>
-      </w:r>
-      <w:r>
-        <w:rPr>
-          <w:rFonts w:ascii="Calibri" w:hAnsi="Calibri"/>
-        </w:rPr>
-        <w:t>A</w:t>
-      </w:r>
-      <w:r>
-        <w:rPr>
-          <w:rFonts w:ascii="Calibri" w:hAnsi="Calibri"/>
-        </w:rPr>
-        <w:t>gent</w:t>
+          <w:highlight w:val="yellow"/>
+        </w:rPr>
+        <w:t>Login as Agent</w:t>
       </w:r>
     </w:p>
     <w:p>
@@ -90,6 +148,7 @@
       <w:r>
         <w:rPr>
           <w:rFonts w:ascii="Calibri" w:hAnsi="Calibri"/>
+          <w:highlight w:val="yellow"/>
         </w:rPr>
         <w:t>Agent User</w:t>
       </w:r>
@@ -103,21 +162,15 @@
         </w:numPr>
         <w:spacing w:lineRule="auto" w:line="240" w:before="0" w:after="83"/>
         <w:rPr>
-          <w:rFonts w:ascii="Calibri" w:hAnsi="Calibri"/>
-        </w:rPr>
-      </w:pPr>
-      <w:r>
-        <w:rPr>
-          <w:rFonts w:ascii="Calibri" w:hAnsi="Calibri"/>
+          <w:highlight w:val="yellow"/>
+        </w:rPr>
+      </w:pPr>
+      <w:r>
+        <w:rPr>
+          <w:rFonts w:ascii="Calibri" w:hAnsi="Calibri"/>
+          <w:highlight w:val="yellow"/>
         </w:rPr>
         <w:t xml:space="preserve">Show Limited Navbar </w:t>
-      </w:r>
-      <w:r>
-        <w:rPr>
-          <w:rFonts w:ascii="Calibri" w:hAnsi="Calibri"/>
-          <w:color w:val="FF0000"/>
-        </w:rPr>
-        <w:t>(should not show Order-Create)</w:t>
       </w:r>
     </w:p>
     <w:p>
@@ -137,6 +190,7 @@
         <w:rPr>
           <w:rFonts w:ascii="Calibri" w:hAnsi="Calibri"/>
           <w:color w:val="000000"/>
+          <w:highlight w:val="yellow"/>
         </w:rPr>
         <w:t>Go to Order-Search</w:t>
       </w:r>
@@ -150,23 +204,16 @@
         </w:numPr>
         <w:spacing w:lineRule="auto" w:line="240" w:before="0" w:after="83"/>
         <w:rPr>
+          <w:highlight w:val="yellow"/>
+        </w:rPr>
+      </w:pPr>
+      <w:r>
+        <w:rPr>
           <w:rFonts w:ascii="Calibri" w:hAnsi="Calibri"/>
           <w:color w:val="000000"/>
-        </w:rPr>
-      </w:pPr>
-      <w:r>
-        <w:rPr>
-          <w:rFonts w:ascii="Calibri" w:hAnsi="Calibri"/>
-          <w:color w:val="000000"/>
+          <w:highlight w:val="yellow"/>
         </w:rPr>
         <w:t xml:space="preserve">Show Filter, Sort, and Pagination options </w:t>
-      </w:r>
-      <w:r>
-        <w:rPr>
-          <w:rFonts w:ascii="Calibri" w:hAnsi="Calibri"/>
-          <w:color w:val="FF0000"/>
-        </w:rPr>
-        <w:t>(autosort by orderid descending, i.e., recent first)</w:t>
       </w:r>
     </w:p>
     <w:p>
@@ -186,6 +233,7 @@
         <w:rPr>
           <w:rFonts w:ascii="Calibri" w:hAnsi="Calibri"/>
           <w:color w:val="000000"/>
+          <w:highlight w:val="yellow"/>
         </w:rPr>
         <w:t>Click an Order to View</w:t>
       </w:r>
@@ -207,6 +255,7 @@
         <w:rPr>
           <w:rFonts w:ascii="Calibri" w:hAnsi="Calibri"/>
           <w:color w:val="000000"/>
+          <w:highlight w:val="yellow"/>
         </w:rPr>
         <w:t>Logout</w:t>
       </w:r>
@@ -235,14 +284,22 @@
         </w:numPr>
         <w:spacing w:lineRule="auto" w:line="240"/>
         <w:rPr>
-          <w:rFonts w:ascii="Calibri" w:hAnsi="Calibri"/>
-        </w:rPr>
-      </w:pPr>
-      <w:r>
-        <w:rPr>
-          <w:rFonts w:ascii="Calibri" w:hAnsi="Calibri"/>
-        </w:rPr>
-        <w:t>Login as Admin</w:t>
+          <w:highlight w:val="yellow"/>
+        </w:rPr>
+      </w:pPr>
+      <w:r>
+        <w:rPr>
+          <w:rFonts w:ascii="Calibri" w:hAnsi="Calibri"/>
+          <w:highlight w:val="yellow"/>
+        </w:rPr>
+        <w:t xml:space="preserve">Login as Admin  </w:t>
+      </w:r>
+      <w:r>
+        <w:rPr>
+          <w:rFonts w:ascii="Calibri" w:hAnsi="Calibri"/>
+          <w:highlight w:val="yellow"/>
+        </w:rPr>
+        <w:t>Abhishek</w:t>
       </w:r>
     </w:p>
     <w:p>
@@ -260,6 +317,7 @@
       <w:r>
         <w:rPr>
           <w:rFonts w:ascii="Calibri" w:hAnsi="Calibri"/>
+          <w:highlight w:val="yellow"/>
         </w:rPr>
         <w:t>Show Full Navbar</w:t>
       </w:r>
@@ -279,6 +337,7 @@
       <w:r>
         <w:rPr>
           <w:rFonts w:ascii="Calibri" w:hAnsi="Calibri"/>
+          <w:highlight w:val="yellow"/>
         </w:rPr>
         <w:t>Go to Order-Search</w:t>
       </w:r>
@@ -292,14 +351,15 @@
         </w:numPr>
         <w:spacing w:lineRule="auto" w:line="240"/>
         <w:rPr>
-          <w:rFonts w:ascii="Calibri" w:hAnsi="Calibri"/>
-        </w:rPr>
-      </w:pPr>
-      <w:r>
-        <w:rPr>
-          <w:rFonts w:ascii="Calibri" w:hAnsi="Calibri"/>
-        </w:rPr>
-        <w:t>Show Update and Fulfill buttons</w:t>
+          <w:highlight w:val="yellow"/>
+        </w:rPr>
+      </w:pPr>
+      <w:r>
+        <w:rPr>
+          <w:rFonts w:ascii="Calibri" w:hAnsi="Calibri"/>
+          <w:highlight w:val="yellow"/>
+        </w:rPr>
+        <w:t>Show Update buttons</w:t>
       </w:r>
     </w:p>
     <w:p>
@@ -317,6 +377,7 @@
       <w:r>
         <w:rPr>
           <w:rFonts w:ascii="Calibri" w:hAnsi="Calibri"/>
+          <w:highlight w:val="yellow"/>
         </w:rPr>
         <w:t>Click on Update</w:t>
       </w:r>
@@ -336,6 +397,7 @@
       <w:r>
         <w:rPr>
           <w:rFonts w:ascii="Calibri" w:hAnsi="Calibri"/>
+          <w:highlight w:val="yellow"/>
         </w:rPr>
         <w:t>Add/Remove an Item</w:t>
       </w:r>
@@ -355,6 +417,7 @@
       <w:r>
         <w:rPr>
           <w:rFonts w:ascii="Calibri" w:hAnsi="Calibri"/>
+          <w:highlight w:val="yellow"/>
         </w:rPr>
         <w:t>Click Update</w:t>
       </w:r>
@@ -374,6 +437,7 @@
       <w:r>
         <w:rPr>
           <w:rFonts w:ascii="Calibri" w:hAnsi="Calibri"/>
+          <w:highlight w:val="yellow"/>
         </w:rPr>
         <w:t>Go back to Order-Search</w:t>
       </w:r>
@@ -393,14 +457,9 @@
       <w:r>
         <w:rPr>
           <w:rFonts w:ascii="Calibri" w:hAnsi="Calibri"/>
-        </w:rPr>
-        <w:t xml:space="preserve">Click to View Order </w:t>
-      </w:r>
-      <w:r>
-        <w:rPr>
-          <w:rFonts w:ascii="Calibri" w:hAnsi="Calibri"/>
-        </w:rPr>
-        <w:t>and show changes are saved</w:t>
+          <w:highlight w:val="yellow"/>
+        </w:rPr>
+        <w:t>Click to View Order and show changes are saved</w:t>
       </w:r>
     </w:p>
     <w:p>
@@ -412,14 +471,22 @@
         </w:numPr>
         <w:spacing w:lineRule="auto" w:line="240"/>
         <w:rPr>
-          <w:rFonts w:ascii="Calibri" w:hAnsi="Calibri"/>
-        </w:rPr>
-      </w:pPr>
-      <w:r>
-        <w:rPr>
-          <w:rFonts w:ascii="Calibri" w:hAnsi="Calibri"/>
-        </w:rPr>
-        <w:t>Go to Order-Create</w:t>
+          <w:highlight w:val="blue"/>
+        </w:rPr>
+      </w:pPr>
+      <w:r>
+        <w:rPr>
+          <w:rFonts w:ascii="Calibri" w:hAnsi="Calibri"/>
+          <w:highlight w:val="blue"/>
+        </w:rPr>
+        <w:t xml:space="preserve">Go to Order-Create </w:t>
+      </w:r>
+      <w:r>
+        <w:rPr>
+          <w:rFonts w:ascii="Calibri" w:hAnsi="Calibri"/>
+          <w:highlight w:val="blue"/>
+        </w:rPr>
+        <w:t>Abhishek</w:t>
       </w:r>
     </w:p>
     <w:p>
@@ -437,6 +504,7 @@
       <w:r>
         <w:rPr>
           <w:rFonts w:ascii="Calibri" w:hAnsi="Calibri"/>
+          <w:highlight w:val="blue"/>
         </w:rPr>
         <w:t>Show form validation, Create button Disabled</w:t>
       </w:r>
@@ -456,6 +524,7 @@
       <w:r>
         <w:rPr>
           <w:rFonts w:ascii="Calibri" w:hAnsi="Calibri"/>
+          <w:highlight w:val="blue"/>
         </w:rPr>
         <w:t>Create an Order and submit</w:t>
       </w:r>
@@ -475,6 +544,7 @@
       <w:r>
         <w:rPr>
           <w:rFonts w:ascii="Calibri" w:hAnsi="Calibri"/>
+          <w:highlight w:val="blue"/>
         </w:rPr>
         <w:t>Show that new order appears in Order-Search</w:t>
       </w:r>
@@ -488,14 +558,22 @@
         </w:numPr>
         <w:spacing w:lineRule="auto" w:line="240"/>
         <w:rPr>
-          <w:rFonts w:ascii="Calibri" w:hAnsi="Calibri"/>
-        </w:rPr>
-      </w:pPr>
-      <w:r>
-        <w:rPr>
-          <w:rFonts w:ascii="Calibri" w:hAnsi="Calibri"/>
-        </w:rPr>
-        <w:t>Go to Item-Search</w:t>
+          <w:highlight w:val="blue"/>
+        </w:rPr>
+      </w:pPr>
+      <w:r>
+        <w:rPr>
+          <w:rFonts w:ascii="Calibri" w:hAnsi="Calibri"/>
+          <w:highlight w:val="blue"/>
+        </w:rPr>
+        <w:t xml:space="preserve">Go to Item-Search </w:t>
+      </w:r>
+      <w:r>
+        <w:rPr>
+          <w:rFonts w:ascii="Calibri" w:hAnsi="Calibri"/>
+          <w:highlight w:val="blue"/>
+        </w:rPr>
+        <w:t>Shiva</w:t>
       </w:r>
     </w:p>
     <w:p>
@@ -513,6 +591,7 @@
       <w:r>
         <w:rPr>
           <w:rFonts w:ascii="Calibri" w:hAnsi="Calibri"/>
+          <w:highlight w:val="blue"/>
         </w:rPr>
         <w:t>Show usability of Selection boxes (tab autocomplete, select all/none, etc.)</w:t>
       </w:r>
@@ -532,6 +611,7 @@
       <w:r>
         <w:rPr>
           <w:rFonts w:ascii="Calibri" w:hAnsi="Calibri"/>
+          <w:highlight w:val="blue"/>
         </w:rPr>
         <w:t>Show search results</w:t>
       </w:r>
@@ -551,6 +631,7 @@
       <w:r>
         <w:rPr>
           <w:rFonts w:ascii="Calibri" w:hAnsi="Calibri"/>
+          <w:highlight w:val="blue"/>
         </w:rPr>
         <w:t>Click on a row to see View page</w:t>
       </w:r>
@@ -564,14 +645,22 @@
         </w:numPr>
         <w:spacing w:lineRule="auto" w:line="240"/>
         <w:rPr>
-          <w:rFonts w:ascii="Calibri" w:hAnsi="Calibri"/>
-        </w:rPr>
-      </w:pPr>
-      <w:r>
-        <w:rPr>
-          <w:rFonts w:ascii="Calibri" w:hAnsi="Calibri"/>
-        </w:rPr>
-        <w:t>Go to Item-Create</w:t>
+          <w:highlight w:val="yellow"/>
+        </w:rPr>
+      </w:pPr>
+      <w:r>
+        <w:rPr>
+          <w:rFonts w:ascii="Calibri" w:hAnsi="Calibri"/>
+          <w:highlight w:val="yellow"/>
+        </w:rPr>
+        <w:t xml:space="preserve">Go to Item-Create </w:t>
+      </w:r>
+      <w:r>
+        <w:rPr>
+          <w:rFonts w:ascii="Calibri" w:hAnsi="Calibri"/>
+          <w:highlight w:val="yellow"/>
+        </w:rPr>
+        <w:t>Aishwarya</w:t>
       </w:r>
     </w:p>
     <w:p>
@@ -589,6 +678,7 @@
       <w:r>
         <w:rPr>
           <w:rFonts w:ascii="Calibri" w:hAnsi="Calibri"/>
+          <w:highlight w:val="yellow"/>
         </w:rPr>
         <w:t>Show form validation</w:t>
       </w:r>
@@ -602,35 +692,15 @@
         </w:numPr>
         <w:spacing w:lineRule="auto" w:line="240"/>
         <w:rPr>
-          <w:rFonts w:ascii="Calibri" w:hAnsi="Calibri"/>
-        </w:rPr>
-      </w:pPr>
-      <w:r>
-        <w:rPr>
-          <w:rFonts w:ascii="Calibri" w:hAnsi="Calibri"/>
+          <w:highlight w:val="yellow"/>
+        </w:rPr>
+      </w:pPr>
+      <w:r>
+        <w:rPr>
+          <w:rFonts w:ascii="Calibri" w:hAnsi="Calibri"/>
+          <w:highlight w:val="yellow"/>
         </w:rPr>
         <w:t xml:space="preserve">Create an Item </w:t>
-      </w:r>
-      <w:r>
-        <w:rPr>
-          <w:rFonts w:ascii="Calibri" w:hAnsi="Calibri"/>
-          <w:color w:val="FF0000"/>
-        </w:rPr>
-        <w:t>(Ship</w:t>
-      </w:r>
-      <w:r>
-        <w:rPr>
-          <w:rFonts w:ascii="Calibri" w:hAnsi="Calibri"/>
-          <w:color w:val="FF0000"/>
-        </w:rPr>
-        <w:t>N</w:t>
-      </w:r>
-      <w:r>
-        <w:rPr>
-          <w:rFonts w:ascii="Calibri" w:hAnsi="Calibri"/>
-          <w:color w:val="FF0000"/>
-        </w:rPr>
-        <w:t>ode dropdown not populating)</w:t>
       </w:r>
     </w:p>
     <w:p>
@@ -648,6 +718,7 @@
       <w:r>
         <w:rPr>
           <w:rFonts w:ascii="Calibri" w:hAnsi="Calibri"/>
+          <w:highlight w:val="yellow"/>
         </w:rPr>
         <w:t>Show that item exists in Item-Search</w:t>
       </w:r>
@@ -661,12 +732,13 @@
         </w:numPr>
         <w:spacing w:lineRule="auto" w:line="240"/>
         <w:rPr>
-          <w:rFonts w:ascii="Calibri" w:hAnsi="Calibri"/>
-        </w:rPr>
-      </w:pPr>
-      <w:r>
-        <w:rPr>
-          <w:rFonts w:ascii="Calibri" w:hAnsi="Calibri"/>
+          <w:highlight w:val="yellow"/>
+        </w:rPr>
+      </w:pPr>
+      <w:r>
+        <w:rPr>
+          <w:rFonts w:ascii="Calibri" w:hAnsi="Calibri"/>
+          <w:highlight w:val="yellow"/>
         </w:rPr>
         <w:t xml:space="preserve">Go to Dashboard </w:t>
       </w:r>
@@ -674,8 +746,17 @@
         <w:rPr>
           <w:rFonts w:ascii="Calibri" w:hAnsi="Calibri"/>
           <w:color w:val="FF0000"/>
-        </w:rPr>
-        <w:t>(Change API to completed orders when data is updated)</w:t>
+          <w:highlight w:val="yellow"/>
+        </w:rPr>
+        <w:t xml:space="preserve"> </w:t>
+      </w:r>
+      <w:r>
+        <w:rPr>
+          <w:rFonts w:ascii="Calibri" w:hAnsi="Calibri"/>
+          <w:color w:val="000000"/>
+          <w:highlight w:val="yellow"/>
+        </w:rPr>
+        <w:t>Vasara</w:t>
       </w:r>
     </w:p>
     <w:p>
@@ -693,6 +774,7 @@
       <w:r>
         <w:rPr>
           <w:rFonts w:ascii="Calibri" w:hAnsi="Calibri"/>
+          <w:highlight w:val="yellow"/>
         </w:rPr>
         <w:t>Show filtering options on Line Graph</w:t>
       </w:r>
@@ -712,6 +794,7 @@
       <w:r>
         <w:rPr>
           <w:rFonts w:ascii="Calibri" w:hAnsi="Calibri"/>
+          <w:highlight w:val="yellow"/>
         </w:rPr>
         <w:t>Show filtering options on Pie Graph</w:t>
       </w:r>
@@ -738,14 +821,22 @@
           <w:numId w:val="6"/>
         </w:numPr>
         <w:rPr>
-          <w:rFonts w:ascii="Calibri" w:hAnsi="Calibri"/>
-        </w:rPr>
-      </w:pPr>
-      <w:r>
-        <w:rPr>
-          <w:rFonts w:ascii="Calibri" w:hAnsi="Calibri"/>
-        </w:rPr>
-        <w:t>Schedule Script</w:t>
+          <w:highlight w:val="red"/>
+        </w:rPr>
+      </w:pPr>
+      <w:r>
+        <w:rPr>
+          <w:rFonts w:ascii="Calibri" w:hAnsi="Calibri"/>
+          <w:highlight w:val="red"/>
+        </w:rPr>
+        <w:t xml:space="preserve">Schedule Script  </w:t>
+      </w:r>
+      <w:r>
+        <w:rPr>
+          <w:rFonts w:ascii="Calibri" w:hAnsi="Calibri"/>
+          <w:highlight w:val="red"/>
+        </w:rPr>
+        <w:t>Vandana</w:t>
       </w:r>
     </w:p>
     <w:p>
@@ -762,6 +853,7 @@
       <w:r>
         <w:rPr>
           <w:rFonts w:ascii="Calibri" w:hAnsi="Calibri"/>
+          <w:highlight w:val="red"/>
         </w:rPr>
         <w:t>Show status change in Order-Search</w:t>
       </w:r>
@@ -780,6 +872,7 @@
       <w:r>
         <w:rPr>
           <w:rFonts w:ascii="Calibri" w:hAnsi="Calibri"/>
+          <w:highlight w:val="red"/>
         </w:rPr>
         <w:t>Fulfill Button</w:t>
       </w:r>
@@ -798,6 +891,7 @@
       <w:r>
         <w:rPr>
           <w:rFonts w:ascii="Calibri" w:hAnsi="Calibri"/>
+          <w:highlight w:val="red"/>
         </w:rPr>
         <w:t>Show status change in Order-Search</w:t>
       </w:r>
@@ -816,6 +910,7 @@
       <w:r>
         <w:rPr>
           <w:rFonts w:ascii="Calibri" w:hAnsi="Calibri"/>
+          <w:highlight w:val="red"/>
         </w:rPr>
         <w:t>Complete Script</w:t>
       </w:r>
@@ -829,12 +924,13 @@
         </w:numPr>
         <w:spacing w:before="0" w:after="140"/>
         <w:rPr>
-          <w:rFonts w:ascii="Calibri" w:hAnsi="Calibri"/>
-        </w:rPr>
-      </w:pPr>
-      <w:r>
-        <w:rPr>
-          <w:rFonts w:ascii="Calibri" w:hAnsi="Calibri"/>
+          <w:highlight w:val="red"/>
+        </w:rPr>
+      </w:pPr>
+      <w:r>
+        <w:rPr>
+          <w:rFonts w:ascii="Calibri" w:hAnsi="Calibri"/>
+          <w:highlight w:val="red"/>
         </w:rPr>
         <w:t>Show status change in Order-Search</w:t>
       </w:r>
@@ -846,6 +942,7 @@
       <w:pgNumType w:fmt="decimal"/>
       <w:formProt w:val="false"/>
       <w:textDirection w:val="lrTb"/>
+      <w:docGrid w:type="default" w:linePitch="100" w:charSpace="0"/>
     </w:sectPr>
   </w:body>
 </w:document>
@@ -1532,6 +1629,152 @@
     </w:lvl>
   </w:abstractNum>
   <w:abstractNum w:abstractNumId="6">
+    <w:lvl w:ilvl="0">
+      <w:start w:val="1"/>
+      <w:numFmt w:val="bullet"/>
+      <w:lvlText w:val=""/>
+      <w:lvlJc w:val="left"/>
+      <w:pPr>
+        <w:tabs>
+          <w:tab w:val="num" w:pos="720"/>
+        </w:tabs>
+        <w:ind w:left="720" w:hanging="360"/>
+      </w:pPr>
+      <w:rPr>
+        <w:rFonts w:ascii="Symbol" w:hAnsi="Symbol" w:cs="Symbol" w:hint="default"/>
+        <w:rFonts w:cs="OpenSymbol"/>
+      </w:rPr>
+    </w:lvl>
+    <w:lvl w:ilvl="1">
+      <w:start w:val="1"/>
+      <w:numFmt w:val="bullet"/>
+      <w:lvlText w:val="◦"/>
+      <w:lvlJc w:val="left"/>
+      <w:pPr>
+        <w:tabs>
+          <w:tab w:val="num" w:pos="1080"/>
+        </w:tabs>
+        <w:ind w:left="1080" w:hanging="360"/>
+      </w:pPr>
+      <w:rPr>
+        <w:rFonts w:ascii="OpenSymbol" w:hAnsi="OpenSymbol" w:cs="OpenSymbol" w:hint="default"/>
+        <w:rFonts w:cs="OpenSymbol"/>
+      </w:rPr>
+    </w:lvl>
+    <w:lvl w:ilvl="2">
+      <w:start w:val="1"/>
+      <w:numFmt w:val="bullet"/>
+      <w:lvlText w:val="▪"/>
+      <w:lvlJc w:val="left"/>
+      <w:pPr>
+        <w:tabs>
+          <w:tab w:val="num" w:pos="1440"/>
+        </w:tabs>
+        <w:ind w:left="1440" w:hanging="360"/>
+      </w:pPr>
+      <w:rPr>
+        <w:rFonts w:ascii="OpenSymbol" w:hAnsi="OpenSymbol" w:cs="OpenSymbol" w:hint="default"/>
+        <w:rFonts w:cs="OpenSymbol"/>
+      </w:rPr>
+    </w:lvl>
+    <w:lvl w:ilvl="3">
+      <w:start w:val="1"/>
+      <w:numFmt w:val="bullet"/>
+      <w:lvlText w:val=""/>
+      <w:lvlJc w:val="left"/>
+      <w:pPr>
+        <w:tabs>
+          <w:tab w:val="num" w:pos="1800"/>
+        </w:tabs>
+        <w:ind w:left="1800" w:hanging="360"/>
+      </w:pPr>
+      <w:rPr>
+        <w:rFonts w:ascii="Symbol" w:hAnsi="Symbol" w:cs="Symbol" w:hint="default"/>
+        <w:rFonts w:cs="OpenSymbol"/>
+      </w:rPr>
+    </w:lvl>
+    <w:lvl w:ilvl="4">
+      <w:start w:val="1"/>
+      <w:numFmt w:val="bullet"/>
+      <w:lvlText w:val="◦"/>
+      <w:lvlJc w:val="left"/>
+      <w:pPr>
+        <w:tabs>
+          <w:tab w:val="num" w:pos="2160"/>
+        </w:tabs>
+        <w:ind w:left="2160" w:hanging="360"/>
+      </w:pPr>
+      <w:rPr>
+        <w:rFonts w:ascii="OpenSymbol" w:hAnsi="OpenSymbol" w:cs="OpenSymbol" w:hint="default"/>
+        <w:rFonts w:cs="OpenSymbol"/>
+      </w:rPr>
+    </w:lvl>
+    <w:lvl w:ilvl="5">
+      <w:start w:val="1"/>
+      <w:numFmt w:val="bullet"/>
+      <w:lvlText w:val="▪"/>
+      <w:lvlJc w:val="left"/>
+      <w:pPr>
+        <w:tabs>
+          <w:tab w:val="num" w:pos="2520"/>
+        </w:tabs>
+        <w:ind w:left="2520" w:hanging="360"/>
+      </w:pPr>
+      <w:rPr>
+        <w:rFonts w:ascii="OpenSymbol" w:hAnsi="OpenSymbol" w:cs="OpenSymbol" w:hint="default"/>
+        <w:rFonts w:cs="OpenSymbol"/>
+      </w:rPr>
+    </w:lvl>
+    <w:lvl w:ilvl="6">
+      <w:start w:val="1"/>
+      <w:numFmt w:val="bullet"/>
+      <w:lvlText w:val=""/>
+      <w:lvlJc w:val="left"/>
+      <w:pPr>
+        <w:tabs>
+          <w:tab w:val="num" w:pos="2880"/>
+        </w:tabs>
+        <w:ind w:left="2880" w:hanging="360"/>
+      </w:pPr>
+      <w:rPr>
+        <w:rFonts w:ascii="Symbol" w:hAnsi="Symbol" w:cs="Symbol" w:hint="default"/>
+        <w:rFonts w:cs="OpenSymbol"/>
+      </w:rPr>
+    </w:lvl>
+    <w:lvl w:ilvl="7">
+      <w:start w:val="1"/>
+      <w:numFmt w:val="bullet"/>
+      <w:lvlText w:val="◦"/>
+      <w:lvlJc w:val="left"/>
+      <w:pPr>
+        <w:tabs>
+          <w:tab w:val="num" w:pos="3240"/>
+        </w:tabs>
+        <w:ind w:left="3240" w:hanging="360"/>
+      </w:pPr>
+      <w:rPr>
+        <w:rFonts w:ascii="OpenSymbol" w:hAnsi="OpenSymbol" w:cs="OpenSymbol" w:hint="default"/>
+        <w:rFonts w:cs="OpenSymbol"/>
+      </w:rPr>
+    </w:lvl>
+    <w:lvl w:ilvl="8">
+      <w:start w:val="1"/>
+      <w:numFmt w:val="bullet"/>
+      <w:lvlText w:val="▪"/>
+      <w:lvlJc w:val="left"/>
+      <w:pPr>
+        <w:tabs>
+          <w:tab w:val="num" w:pos="3600"/>
+        </w:tabs>
+        <w:ind w:left="3600" w:hanging="360"/>
+      </w:pPr>
+      <w:rPr>
+        <w:rFonts w:ascii="OpenSymbol" w:hAnsi="OpenSymbol" w:cs="OpenSymbol" w:hint="default"/>
+        <w:rFonts w:cs="OpenSymbol"/>
+      </w:rPr>
+    </w:lvl>
+  </w:abstractNum>
+  <w:abstractNum w:abstractNumId="7">
     <w:lvl w:ilvl="0">
       <w:start w:val="1"/>
       <w:numFmt w:val="bullet"/>
@@ -1695,6 +1938,9 @@
   <w:num w:numId="6">
     <w:abstractNumId w:val="6"/>
   </w:num>
+  <w:num w:numId="7">
+    <w:abstractNumId w:val="7"/>
+  </w:num>
 </w:numbering>
 </file>
 
@@ -1705,15 +1951,12 @@
       <w:rPr>
         <w:rFonts w:ascii="Liberation Serif" w:hAnsi="Liberation Serif" w:eastAsia="NSimSun" w:cs="Arial"/>
         <w:kern w:val="2"/>
-        <w:sz w:val="24"/>
         <w:szCs w:val="24"/>
         <w:lang w:val="en-US" w:eastAsia="zh-CN" w:bidi="hi-IN"/>
       </w:rPr>
     </w:rPrDefault>
     <w:pPrDefault>
-      <w:pPr>
-        <w:widowControl/>
-      </w:pPr>
+      <w:pPr/>
     </w:pPrDefault>
   </w:docDefaults>
   <w:style w:type="paragraph" w:styleId="Normal">
@@ -1721,6 +1964,8 @@
     <w:qFormat/>
     <w:pPr>
       <w:widowControl/>
+      <w:bidi w:val="0"/>
+      <w:jc w:val="left"/>
     </w:pPr>
     <w:rPr>
       <w:rFonts w:ascii="Liberation Serif" w:hAnsi="Liberation Serif" w:eastAsia="NSimSun" w:cs="Arial"/>
@@ -1778,6 +2023,321 @@
       <w:rFonts w:ascii="OpenSymbol" w:hAnsi="OpenSymbol" w:eastAsia="OpenSymbol" w:cs="OpenSymbol"/>
     </w:rPr>
   </w:style>
+  <w:style w:type="character" w:styleId="ListLabel1">
+    <w:name w:val="ListLabel 1"/>
+    <w:qFormat/>
+    <w:rPr>
+      <w:rFonts w:ascii="Calibri" w:hAnsi="Calibri" w:cs="OpenSymbol"/>
+    </w:rPr>
+  </w:style>
+  <w:style w:type="character" w:styleId="ListLabel2">
+    <w:name w:val="ListLabel 2"/>
+    <w:qFormat/>
+    <w:rPr>
+      <w:rFonts w:cs="OpenSymbol"/>
+    </w:rPr>
+  </w:style>
+  <w:style w:type="character" w:styleId="ListLabel3">
+    <w:name w:val="ListLabel 3"/>
+    <w:qFormat/>
+    <w:rPr>
+      <w:rFonts w:cs="OpenSymbol"/>
+    </w:rPr>
+  </w:style>
+  <w:style w:type="character" w:styleId="ListLabel4">
+    <w:name w:val="ListLabel 4"/>
+    <w:qFormat/>
+    <w:rPr>
+      <w:rFonts w:cs="OpenSymbol"/>
+    </w:rPr>
+  </w:style>
+  <w:style w:type="character" w:styleId="ListLabel5">
+    <w:name w:val="ListLabel 5"/>
+    <w:qFormat/>
+    <w:rPr>
+      <w:rFonts w:cs="OpenSymbol"/>
+    </w:rPr>
+  </w:style>
+  <w:style w:type="character" w:styleId="ListLabel6">
+    <w:name w:val="ListLabel 6"/>
+    <w:qFormat/>
+    <w:rPr>
+      <w:rFonts w:cs="OpenSymbol"/>
+    </w:rPr>
+  </w:style>
+  <w:style w:type="character" w:styleId="ListLabel7">
+    <w:name w:val="ListLabel 7"/>
+    <w:qFormat/>
+    <w:rPr>
+      <w:rFonts w:cs="OpenSymbol"/>
+    </w:rPr>
+  </w:style>
+  <w:style w:type="character" w:styleId="ListLabel8">
+    <w:name w:val="ListLabel 8"/>
+    <w:qFormat/>
+    <w:rPr>
+      <w:rFonts w:cs="OpenSymbol"/>
+    </w:rPr>
+  </w:style>
+  <w:style w:type="character" w:styleId="ListLabel9">
+    <w:name w:val="ListLabel 9"/>
+    <w:qFormat/>
+    <w:rPr>
+      <w:rFonts w:cs="OpenSymbol"/>
+    </w:rPr>
+  </w:style>
+  <w:style w:type="character" w:styleId="ListLabel10">
+    <w:name w:val="ListLabel 10"/>
+    <w:qFormat/>
+    <w:rPr>
+      <w:rFonts w:ascii="Calibri" w:hAnsi="Calibri" w:cs="OpenSymbol"/>
+    </w:rPr>
+  </w:style>
+  <w:style w:type="character" w:styleId="ListLabel11">
+    <w:name w:val="ListLabel 11"/>
+    <w:qFormat/>
+    <w:rPr>
+      <w:rFonts w:ascii="Calibri" w:hAnsi="Calibri" w:cs="OpenSymbol"/>
+    </w:rPr>
+  </w:style>
+  <w:style w:type="character" w:styleId="ListLabel12">
+    <w:name w:val="ListLabel 12"/>
+    <w:qFormat/>
+    <w:rPr>
+      <w:rFonts w:cs="OpenSymbol"/>
+    </w:rPr>
+  </w:style>
+  <w:style w:type="character" w:styleId="ListLabel13">
+    <w:name w:val="ListLabel 13"/>
+    <w:qFormat/>
+    <w:rPr>
+      <w:rFonts w:cs="OpenSymbol"/>
+    </w:rPr>
+  </w:style>
+  <w:style w:type="character" w:styleId="ListLabel14">
+    <w:name w:val="ListLabel 14"/>
+    <w:qFormat/>
+    <w:rPr>
+      <w:rFonts w:cs="OpenSymbol"/>
+    </w:rPr>
+  </w:style>
+  <w:style w:type="character" w:styleId="ListLabel15">
+    <w:name w:val="ListLabel 15"/>
+    <w:qFormat/>
+    <w:rPr>
+      <w:rFonts w:cs="OpenSymbol"/>
+    </w:rPr>
+  </w:style>
+  <w:style w:type="character" w:styleId="ListLabel16">
+    <w:name w:val="ListLabel 16"/>
+    <w:qFormat/>
+    <w:rPr>
+      <w:rFonts w:cs="OpenSymbol"/>
+    </w:rPr>
+  </w:style>
+  <w:style w:type="character" w:styleId="ListLabel17">
+    <w:name w:val="ListLabel 17"/>
+    <w:qFormat/>
+    <w:rPr>
+      <w:rFonts w:cs="OpenSymbol"/>
+    </w:rPr>
+  </w:style>
+  <w:style w:type="character" w:styleId="ListLabel18">
+    <w:name w:val="ListLabel 18"/>
+    <w:qFormat/>
+    <w:rPr>
+      <w:rFonts w:cs="OpenSymbol"/>
+    </w:rPr>
+  </w:style>
+  <w:style w:type="character" w:styleId="ListLabel19">
+    <w:name w:val="ListLabel 19"/>
+    <w:qFormat/>
+    <w:rPr>
+      <w:rFonts w:ascii="Calibri" w:hAnsi="Calibri" w:cs="OpenSymbol"/>
+    </w:rPr>
+  </w:style>
+  <w:style w:type="character" w:styleId="ListLabel20">
+    <w:name w:val="ListLabel 20"/>
+    <w:qFormat/>
+    <w:rPr>
+      <w:rFonts w:ascii="Calibri" w:hAnsi="Calibri" w:cs="OpenSymbol"/>
+    </w:rPr>
+  </w:style>
+  <w:style w:type="character" w:styleId="ListLabel21">
+    <w:name w:val="ListLabel 21"/>
+    <w:qFormat/>
+    <w:rPr>
+      <w:rFonts w:ascii="Calibri" w:hAnsi="Calibri" w:cs="OpenSymbol"/>
+    </w:rPr>
+  </w:style>
+  <w:style w:type="character" w:styleId="ListLabel22">
+    <w:name w:val="ListLabel 22"/>
+    <w:qFormat/>
+    <w:rPr>
+      <w:rFonts w:cs="OpenSymbol"/>
+    </w:rPr>
+  </w:style>
+  <w:style w:type="character" w:styleId="ListLabel23">
+    <w:name w:val="ListLabel 23"/>
+    <w:qFormat/>
+    <w:rPr>
+      <w:rFonts w:cs="OpenSymbol"/>
+    </w:rPr>
+  </w:style>
+  <w:style w:type="character" w:styleId="ListLabel24">
+    <w:name w:val="ListLabel 24"/>
+    <w:qFormat/>
+    <w:rPr>
+      <w:rFonts w:cs="OpenSymbol"/>
+    </w:rPr>
+  </w:style>
+  <w:style w:type="character" w:styleId="ListLabel25">
+    <w:name w:val="ListLabel 25"/>
+    <w:qFormat/>
+    <w:rPr>
+      <w:rFonts w:cs="OpenSymbol"/>
+    </w:rPr>
+  </w:style>
+  <w:style w:type="character" w:styleId="ListLabel26">
+    <w:name w:val="ListLabel 26"/>
+    <w:qFormat/>
+    <w:rPr>
+      <w:rFonts w:cs="OpenSymbol"/>
+    </w:rPr>
+  </w:style>
+  <w:style w:type="character" w:styleId="ListLabel27">
+    <w:name w:val="ListLabel 27"/>
+    <w:qFormat/>
+    <w:rPr>
+      <w:rFonts w:cs="OpenSymbol"/>
+    </w:rPr>
+  </w:style>
+  <w:style w:type="character" w:styleId="ListLabel28">
+    <w:name w:val="ListLabel 28"/>
+    <w:qFormat/>
+    <w:rPr>
+      <w:rFonts w:ascii="Calibri" w:hAnsi="Calibri" w:cs="OpenSymbol"/>
+    </w:rPr>
+  </w:style>
+  <w:style w:type="character" w:styleId="ListLabel29">
+    <w:name w:val="ListLabel 29"/>
+    <w:qFormat/>
+    <w:rPr>
+      <w:rFonts w:cs="OpenSymbol"/>
+    </w:rPr>
+  </w:style>
+  <w:style w:type="character" w:styleId="ListLabel30">
+    <w:name w:val="ListLabel 30"/>
+    <w:qFormat/>
+    <w:rPr>
+      <w:rFonts w:cs="OpenSymbol"/>
+    </w:rPr>
+  </w:style>
+  <w:style w:type="character" w:styleId="ListLabel31">
+    <w:name w:val="ListLabel 31"/>
+    <w:qFormat/>
+    <w:rPr>
+      <w:rFonts w:cs="OpenSymbol"/>
+    </w:rPr>
+  </w:style>
+  <w:style w:type="character" w:styleId="ListLabel32">
+    <w:name w:val="ListLabel 32"/>
+    <w:qFormat/>
+    <w:rPr>
+      <w:rFonts w:cs="OpenSymbol"/>
+    </w:rPr>
+  </w:style>
+  <w:style w:type="character" w:styleId="ListLabel33">
+    <w:name w:val="ListLabel 33"/>
+    <w:qFormat/>
+    <w:rPr>
+      <w:rFonts w:cs="OpenSymbol"/>
+    </w:rPr>
+  </w:style>
+  <w:style w:type="character" w:styleId="ListLabel34">
+    <w:name w:val="ListLabel 34"/>
+    <w:qFormat/>
+    <w:rPr>
+      <w:rFonts w:cs="OpenSymbol"/>
+    </w:rPr>
+  </w:style>
+  <w:style w:type="character" w:styleId="ListLabel35">
+    <w:name w:val="ListLabel 35"/>
+    <w:qFormat/>
+    <w:rPr>
+      <w:rFonts w:cs="OpenSymbol"/>
+    </w:rPr>
+  </w:style>
+  <w:style w:type="character" w:styleId="ListLabel36">
+    <w:name w:val="ListLabel 36"/>
+    <w:qFormat/>
+    <w:rPr>
+      <w:rFonts w:cs="OpenSymbol"/>
+    </w:rPr>
+  </w:style>
+  <w:style w:type="character" w:styleId="ListLabel37">
+    <w:name w:val="ListLabel 37"/>
+    <w:qFormat/>
+    <w:rPr>
+      <w:rFonts w:ascii="Calibri" w:hAnsi="Calibri" w:cs="OpenSymbol"/>
+    </w:rPr>
+  </w:style>
+  <w:style w:type="character" w:styleId="ListLabel38">
+    <w:name w:val="ListLabel 38"/>
+    <w:qFormat/>
+    <w:rPr>
+      <w:rFonts w:ascii="Calibri" w:hAnsi="Calibri" w:cs="OpenSymbol"/>
+    </w:rPr>
+  </w:style>
+  <w:style w:type="character" w:styleId="ListLabel39">
+    <w:name w:val="ListLabel 39"/>
+    <w:qFormat/>
+    <w:rPr>
+      <w:rFonts w:cs="OpenSymbol"/>
+    </w:rPr>
+  </w:style>
+  <w:style w:type="character" w:styleId="ListLabel40">
+    <w:name w:val="ListLabel 40"/>
+    <w:qFormat/>
+    <w:rPr>
+      <w:rFonts w:cs="OpenSymbol"/>
+    </w:rPr>
+  </w:style>
+  <w:style w:type="character" w:styleId="ListLabel41">
+    <w:name w:val="ListLabel 41"/>
+    <w:qFormat/>
+    <w:rPr>
+      <w:rFonts w:cs="OpenSymbol"/>
+    </w:rPr>
+  </w:style>
+  <w:style w:type="character" w:styleId="ListLabel42">
+    <w:name w:val="ListLabel 42"/>
+    <w:qFormat/>
+    <w:rPr>
+      <w:rFonts w:cs="OpenSymbol"/>
+    </w:rPr>
+  </w:style>
+  <w:style w:type="character" w:styleId="ListLabel43">
+    <w:name w:val="ListLabel 43"/>
+    <w:qFormat/>
+    <w:rPr>
+      <w:rFonts w:cs="OpenSymbol"/>
+    </w:rPr>
+  </w:style>
+  <w:style w:type="character" w:styleId="ListLabel44">
+    <w:name w:val="ListLabel 44"/>
+    <w:qFormat/>
+    <w:rPr>
+      <w:rFonts w:cs="OpenSymbol"/>
+    </w:rPr>
+  </w:style>
+  <w:style w:type="character" w:styleId="ListLabel45">
+    <w:name w:val="ListLabel 45"/>
+    <w:qFormat/>
+    <w:rPr>
+      <w:rFonts w:cs="OpenSymbol"/>
+    </w:rPr>
+  </w:style>
   <w:style w:type="paragraph" w:styleId="Heading">
     <w:name w:val="Heading"/>
     <w:basedOn w:val="Normal"/>

</xml_diff>